<commit_message>
Design Patterns - final
</commit_message>
<xml_diff>
--- a/scrum/Phase1/Sprint1/team_number_1/metrics_set_element1_reviewlog.docx
+++ b/scrum/Phase1/Sprint1/team_number_1/metrics_set_element1_reviewlog.docx
@@ -4,28 +4,16 @@
   <w:body>
     <w:p>
       <w:pPr>
-        <w:pStyle w:val="Ttulo"/>
-        <w:rPr>
-          <w:lang w:val="en-US"/>
-        </w:rPr>
-      </w:pPr>
-      <w:r>
-        <w:rPr>
-          <w:lang w:val="en-US"/>
-        </w:rPr>
-        <w:t>Metrics A</w:t>
-      </w:r>
-      <w:r>
-        <w:rPr>
-          <w:lang w:val="en-US"/>
-        </w:rPr>
-        <w:t>nalysis</w:t>
-      </w:r>
-      <w:r>
-        <w:rPr>
-          <w:lang w:val="en-US"/>
-        </w:rPr>
-        <w:t xml:space="preserve"> review</w:t>
+        <w:pStyle w:val="Title"/>
+        <w:rPr>
+          <w:lang w:val="en-US"/>
+        </w:rPr>
+      </w:pPr>
+      <w:r>
+        <w:rPr>
+          <w:lang w:val="en-US"/>
+        </w:rPr>
+        <w:t>Metrics Analysis review</w:t>
       </w:r>
       <w:r>
         <w:rPr>
@@ -42,7 +30,7 @@
     </w:p>
     <w:p>
       <w:pPr>
-        <w:pStyle w:val="Subttulo"/>
+        <w:pStyle w:val="Subtitle"/>
         <w:rPr>
           <w:lang w:val="en-US"/>
         </w:rPr>
@@ -89,7 +77,21 @@
         <w:rPr>
           <w:lang w:val="en-US"/>
         </w:rPr>
-        <w:t>He explains the different ranges for low, medium and high values of complexity</w:t>
+        <w:t xml:space="preserve">He explains the different ranges for low, </w:t>
+      </w:r>
+      <w:proofErr w:type="gramStart"/>
+      <w:r>
+        <w:rPr>
+          <w:lang w:val="en-US"/>
+        </w:rPr>
+        <w:t>medium</w:t>
+      </w:r>
+      <w:proofErr w:type="gramEnd"/>
+      <w:r>
+        <w:rPr>
+          <w:lang w:val="en-US"/>
+        </w:rPr>
+        <w:t xml:space="preserve"> and high values of complexity</w:t>
       </w:r>
       <w:r>
         <w:rPr>
@@ -100,7 +102,7 @@
     </w:p>
     <w:p>
       <w:pPr>
-        <w:pStyle w:val="PargrafodaLista"/>
+        <w:pStyle w:val="ListParagraph"/>
         <w:numPr>
           <w:ilvl w:val="0"/>
           <w:numId w:val="1"/>
@@ -113,12 +115,20 @@
         <w:rPr>
           <w:lang w:val="en-US"/>
         </w:rPr>
-        <w:t>Project-wise: 1.79 average cyclomatic complexity metrics (acceptable);</w:t>
-      </w:r>
-    </w:p>
-    <w:p>
-      <w:pPr>
-        <w:pStyle w:val="PargrafodaLista"/>
+        <w:t>Project-wise: 1.79 average cyclomatic complexity metrics (acceptable</w:t>
+      </w:r>
+      <w:proofErr w:type="gramStart"/>
+      <w:r>
+        <w:rPr>
+          <w:lang w:val="en-US"/>
+        </w:rPr>
+        <w:t>);</w:t>
+      </w:r>
+      <w:proofErr w:type="gramEnd"/>
+    </w:p>
+    <w:p>
+      <w:pPr>
+        <w:pStyle w:val="ListParagraph"/>
         <w:numPr>
           <w:ilvl w:val="0"/>
           <w:numId w:val="1"/>
@@ -134,67 +144,58 @@
         <w:t xml:space="preserve">Package-wise: </w:t>
       </w:r>
       <w:r>
-        <w:t>4,49</w:t>
-      </w:r>
-      <w:r>
+        <w:t xml:space="preserve">4,49 </w:t>
+      </w:r>
+      <w:r>
+        <w:rPr>
+          <w:lang w:val="en-US"/>
+        </w:rPr>
+        <w:t>(acceptable)</w:t>
+      </w:r>
+    </w:p>
+    <w:p>
+      <w:pPr>
+        <w:rPr>
+          <w:lang w:val="en-US"/>
+        </w:rPr>
+      </w:pPr>
+    </w:p>
+    <w:p>
+      <w:pPr>
+        <w:pStyle w:val="Heading2"/>
+        <w:rPr>
+          <w:lang w:val="en-US"/>
+        </w:rPr>
+      </w:pPr>
+      <w:r>
+        <w:rPr>
+          <w:lang w:val="en-US"/>
+        </w:rPr>
+        <w:t>Methods:</w:t>
+      </w:r>
+    </w:p>
+    <w:p>
+      <w:pPr>
+        <w:rPr>
+          <w:lang w:val="en-US"/>
+        </w:rPr>
+      </w:pPr>
+      <w:r>
+        <w:rPr>
+          <w:lang w:val="en-US"/>
+        </w:rPr>
+        <w:t>As my colleague said, in the method view we have 4</w:t>
+      </w:r>
+      <w:r>
+        <w:rPr>
+          <w:lang w:val="en-US"/>
+        </w:rPr>
         <w:t xml:space="preserve"> </w:t>
       </w:r>
       <w:r>
         <w:rPr>
           <w:lang w:val="en-US"/>
         </w:rPr>
-        <w:t>(acceptable</w:t>
-      </w:r>
-      <w:r>
-        <w:rPr>
-          <w:lang w:val="en-US"/>
-        </w:rPr>
-        <w:t>)</w:t>
-      </w:r>
-    </w:p>
-    <w:p>
-      <w:pPr>
-        <w:rPr>
-          <w:lang w:val="en-US"/>
-        </w:rPr>
-      </w:pPr>
-    </w:p>
-    <w:p>
-      <w:pPr>
-        <w:pStyle w:val="Ttulo2"/>
-        <w:rPr>
-          <w:lang w:val="en-US"/>
-        </w:rPr>
-      </w:pPr>
-      <w:r>
-        <w:rPr>
-          <w:lang w:val="en-US"/>
-        </w:rPr>
-        <w:t>Methods:</w:t>
-      </w:r>
-    </w:p>
-    <w:p>
-      <w:pPr>
-        <w:rPr>
-          <w:lang w:val="en-US"/>
-        </w:rPr>
-      </w:pPr>
-      <w:r>
-        <w:rPr>
-          <w:lang w:val="en-US"/>
-        </w:rPr>
-        <w:t>As my colleague said, in the method view we have 4</w:t>
-      </w:r>
-      <w:r>
-        <w:rPr>
-          <w:lang w:val="en-US"/>
-        </w:rPr>
-        <w:t xml:space="preserve"> </w:t>
-      </w:r>
-      <w:r>
-        <w:rPr>
-          <w:lang w:val="en-US"/>
-        </w:rPr>
         <w:t>complexity metrics</w:t>
       </w:r>
       <w:r>
@@ -206,7 +207,7 @@
     </w:p>
     <w:p>
       <w:pPr>
-        <w:pStyle w:val="PargrafodaLista"/>
+        <w:pStyle w:val="ListParagraph"/>
         <w:numPr>
           <w:ilvl w:val="0"/>
           <w:numId w:val="2"/>
@@ -224,7 +225,7 @@
     </w:p>
     <w:p>
       <w:pPr>
-        <w:pStyle w:val="PargrafodaLista"/>
+        <w:pStyle w:val="ListParagraph"/>
         <w:numPr>
           <w:ilvl w:val="0"/>
           <w:numId w:val="2"/>
@@ -233,16 +234,24 @@
           <w:lang w:val="en-US"/>
         </w:rPr>
       </w:pPr>
-      <w:r>
-        <w:rPr>
-          <w:lang w:val="en-US"/>
-        </w:rPr>
-        <w:t>essencial cyclomatic complexity</w:t>
-      </w:r>
-    </w:p>
-    <w:p>
-      <w:pPr>
-        <w:pStyle w:val="PargrafodaLista"/>
+      <w:proofErr w:type="spellStart"/>
+      <w:r>
+        <w:rPr>
+          <w:lang w:val="en-US"/>
+        </w:rPr>
+        <w:t>essencial</w:t>
+      </w:r>
+      <w:proofErr w:type="spellEnd"/>
+      <w:r>
+        <w:rPr>
+          <w:lang w:val="en-US"/>
+        </w:rPr>
+        <w:t xml:space="preserve"> cyclomatic complexity</w:t>
+      </w:r>
+    </w:p>
+    <w:p>
+      <w:pPr>
+        <w:pStyle w:val="ListParagraph"/>
         <w:numPr>
           <w:ilvl w:val="0"/>
           <w:numId w:val="2"/>
@@ -260,7 +269,7 @@
     </w:p>
     <w:p>
       <w:pPr>
-        <w:pStyle w:val="PargrafodaLista"/>
+        <w:pStyle w:val="ListParagraph"/>
         <w:numPr>
           <w:ilvl w:val="0"/>
           <w:numId w:val="2"/>
@@ -278,7 +287,7 @@
     </w:p>
     <w:p>
       <w:pPr>
-        <w:pStyle w:val="Ttulo3"/>
+        <w:pStyle w:val="Heading3"/>
         <w:rPr>
           <w:lang w:val="en-US"/>
         </w:rPr>
@@ -337,8 +346,16 @@
         <w:rPr>
           <w:lang w:val="en-US"/>
         </w:rPr>
-        <w:t>I agree with my teammate when he states that these metrics have both very high values for some methods</w:t>
-      </w:r>
+        <w:t xml:space="preserve">I agree with my teammate when he states that these metrics have both very high values for some </w:t>
+      </w:r>
+      <w:proofErr w:type="gramStart"/>
+      <w:r>
+        <w:rPr>
+          <w:lang w:val="en-US"/>
+        </w:rPr>
+        <w:t>methods</w:t>
+      </w:r>
+      <w:proofErr w:type="gramEnd"/>
       <w:r>
         <w:rPr>
           <w:lang w:val="en-US"/>
@@ -380,13 +397,7 @@
         <w:rPr>
           <w:lang w:val="en-US"/>
         </w:rPr>
-        <w:t>to lower these high cognitive complexity values</w:t>
-      </w:r>
-      <w:r>
-        <w:rPr>
-          <w:lang w:val="en-US"/>
-        </w:rPr>
-        <w:t xml:space="preserve"> is to</w:t>
+        <w:t>to lower these high cognitive complexity values is to</w:t>
       </w:r>
       <w:r>
         <w:rPr>
@@ -404,7 +415,49 @@
         <w:rPr>
           <w:lang w:val="en-US"/>
         </w:rPr>
-        <w:t>eleting unecessary conditions and also some switch case can eliminate some code smells (Switch Statementes code smell).</w:t>
+        <w:t xml:space="preserve">eleting </w:t>
+      </w:r>
+      <w:proofErr w:type="spellStart"/>
+      <w:r>
+        <w:rPr>
+          <w:lang w:val="en-US"/>
+        </w:rPr>
+        <w:t>unecessary</w:t>
+      </w:r>
+      <w:proofErr w:type="spellEnd"/>
+      <w:r>
+        <w:rPr>
+          <w:lang w:val="en-US"/>
+        </w:rPr>
+        <w:t xml:space="preserve"> conditions </w:t>
+      </w:r>
+      <w:proofErr w:type="gramStart"/>
+      <w:r>
+        <w:rPr>
+          <w:lang w:val="en-US"/>
+        </w:rPr>
+        <w:t>and also</w:t>
+      </w:r>
+      <w:proofErr w:type="gramEnd"/>
+      <w:r>
+        <w:rPr>
+          <w:lang w:val="en-US"/>
+        </w:rPr>
+        <w:t xml:space="preserve"> some switch case can eliminate some code smells (Switch </w:t>
+      </w:r>
+      <w:proofErr w:type="spellStart"/>
+      <w:r>
+        <w:rPr>
+          <w:lang w:val="en-US"/>
+        </w:rPr>
+        <w:t>Statementes</w:t>
+      </w:r>
+      <w:proofErr w:type="spellEnd"/>
+      <w:r>
+        <w:rPr>
+          <w:lang w:val="en-US"/>
+        </w:rPr>
+        <w:t xml:space="preserve"> code smell).</w:t>
       </w:r>
     </w:p>
     <w:p>
@@ -429,26 +482,54 @@
         <w:rPr>
           <w:lang w:val="en-US"/>
         </w:rPr>
-        <w:t>the design complexity, we can fix the Long method code smell by lowering the methods size.</w:t>
-      </w:r>
-    </w:p>
-    <w:p>
-      <w:pPr>
-        <w:rPr>
-          <w:lang w:val="en-US"/>
-        </w:rPr>
-      </w:pPr>
-      <w:r>
-        <w:rPr>
-          <w:lang w:val="en-US"/>
-        </w:rPr>
-        <w:t xml:space="preserve">Regarding the cyclomatic complexity, my colleague suggests that  </w:t>
-      </w:r>
-      <w:r>
-        <w:rPr>
-          <w:lang w:val="en-US"/>
-        </w:rPr>
-        <w:t xml:space="preserve">we should eliminate all code smells that affect the legibility of the methods. I agree with both this solution and the perceptive relation that he found between the complexity of the methods </w:t>
+        <w:t xml:space="preserve">the design complexity, we can fix the </w:t>
+      </w:r>
+      <w:proofErr w:type="gramStart"/>
+      <w:r>
+        <w:rPr>
+          <w:lang w:val="en-US"/>
+        </w:rPr>
+        <w:t>Long</w:t>
+      </w:r>
+      <w:proofErr w:type="gramEnd"/>
+      <w:r>
+        <w:rPr>
+          <w:lang w:val="en-US"/>
+        </w:rPr>
+        <w:t xml:space="preserve"> method code smell by lowering the methods size.</w:t>
+      </w:r>
+    </w:p>
+    <w:p>
+      <w:pPr>
+        <w:rPr>
+          <w:lang w:val="en-US"/>
+        </w:rPr>
+      </w:pPr>
+      <w:r>
+        <w:rPr>
+          <w:lang w:val="en-US"/>
+        </w:rPr>
+        <w:t xml:space="preserve">Regarding the cyclomatic complexity, my colleague suggests </w:t>
+      </w:r>
+      <w:proofErr w:type="gramStart"/>
+      <w:r>
+        <w:rPr>
+          <w:lang w:val="en-US"/>
+        </w:rPr>
+        <w:t xml:space="preserve">that  </w:t>
+      </w:r>
+      <w:r>
+        <w:rPr>
+          <w:lang w:val="en-US"/>
+        </w:rPr>
+        <w:t>we</w:t>
+      </w:r>
+      <w:proofErr w:type="gramEnd"/>
+      <w:r>
+        <w:rPr>
+          <w:lang w:val="en-US"/>
+        </w:rPr>
+        <w:t xml:space="preserve"> should eliminate all code smells that affect the legibility of the methods. I agree with both this solution and the perceptive relation that he found between the complexity of the methods </w:t>
       </w:r>
       <w:r>
         <w:rPr>
@@ -460,32 +541,46 @@
         <w:rPr>
           <w:lang w:val="en-US"/>
         </w:rPr>
-        <w:t xml:space="preserve"> the complexity of the rest of the class, package and project.</w:t>
-      </w:r>
-    </w:p>
-    <w:p>
-      <w:pPr>
-        <w:rPr>
-          <w:lang w:val="en-US"/>
-        </w:rPr>
-      </w:pPr>
-    </w:p>
-    <w:p>
-      <w:pPr>
-        <w:rPr>
-          <w:lang w:val="en-US"/>
-        </w:rPr>
-      </w:pPr>
-    </w:p>
-    <w:p>
-      <w:pPr>
-        <w:rPr>
-          <w:lang w:val="en-US"/>
-        </w:rPr>
-      </w:pPr>
-      <w:r>
-        <w:rPr>
-          <w:rStyle w:val="Refdenotadefim"/>
+        <w:t xml:space="preserve"> the complexity of the rest of the class, </w:t>
+      </w:r>
+      <w:proofErr w:type="gramStart"/>
+      <w:r>
+        <w:rPr>
+          <w:lang w:val="en-US"/>
+        </w:rPr>
+        <w:t>package</w:t>
+      </w:r>
+      <w:proofErr w:type="gramEnd"/>
+      <w:r>
+        <w:rPr>
+          <w:lang w:val="en-US"/>
+        </w:rPr>
+        <w:t xml:space="preserve"> and project.</w:t>
+      </w:r>
+    </w:p>
+    <w:p>
+      <w:pPr>
+        <w:rPr>
+          <w:lang w:val="en-US"/>
+        </w:rPr>
+      </w:pPr>
+    </w:p>
+    <w:p>
+      <w:pPr>
+        <w:rPr>
+          <w:lang w:val="en-US"/>
+        </w:rPr>
+      </w:pPr>
+    </w:p>
+    <w:p>
+      <w:pPr>
+        <w:rPr>
+          <w:lang w:val="en-US"/>
+        </w:rPr>
+      </w:pPr>
+      <w:r>
+        <w:rPr>
+          <w:rStyle w:val="EndnoteReference"/>
           <w:lang w:val="en-US"/>
         </w:rPr>
         <w:endnoteReference w:id="1"/>
@@ -526,14 +621,14 @@
   <w:endnote w:id="1">
     <w:p>
       <w:pPr>
-        <w:pStyle w:val="Textodenotadefim"/>
-        <w:rPr>
-          <w:lang w:val="en-US"/>
-        </w:rPr>
-      </w:pPr>
-      <w:r>
-        <w:rPr>
-          <w:rStyle w:val="Refdenotadefim"/>
+        <w:pStyle w:val="EndnoteText"/>
+        <w:rPr>
+          <w:lang w:val="en-US"/>
+        </w:rPr>
+      </w:pPr>
+      <w:r>
+        <w:rPr>
+          <w:rStyle w:val="EndnoteReference"/>
         </w:rPr>
         <w:endnoteRef/>
       </w:r>
@@ -548,6 +643,195 @@
           <w:lang w:val="en-US"/>
         </w:rPr>
         <w:t>pelling error in my teammate document</w:t>
+      </w:r>
+    </w:p>
+    <w:p>
+      <w:pPr>
+        <w:pStyle w:val="EndnoteText"/>
+        <w:rPr>
+          <w:lang w:val="en-US"/>
+        </w:rPr>
+      </w:pPr>
+    </w:p>
+    <w:p>
+      <w:pPr>
+        <w:pStyle w:val="EndnoteText"/>
+        <w:rPr>
+          <w:lang w:val="en-US"/>
+        </w:rPr>
+      </w:pPr>
+    </w:p>
+    <w:p>
+      <w:pPr>
+        <w:pStyle w:val="EndnoteText"/>
+        <w:rPr>
+          <w:lang w:val="en-US"/>
+        </w:rPr>
+      </w:pPr>
+    </w:p>
+    <w:p>
+      <w:pPr>
+        <w:pStyle w:val="EndnoteText"/>
+        <w:rPr>
+          <w:lang w:val="en-US"/>
+        </w:rPr>
+      </w:pPr>
+    </w:p>
+    <w:p>
+      <w:pPr>
+        <w:pStyle w:val="EndnoteText"/>
+        <w:rPr>
+          <w:rFonts w:ascii="Arial" w:hAnsi="Arial" w:cs="Arial"/>
+          <w:sz w:val="24"/>
+          <w:szCs w:val="24"/>
+          <w:lang w:val="en-US"/>
+        </w:rPr>
+      </w:pPr>
+    </w:p>
+    <w:p>
+      <w:pPr>
+        <w:pStyle w:val="EndnoteText"/>
+        <w:rPr>
+          <w:rFonts w:ascii="Arial" w:hAnsi="Arial" w:cs="Arial"/>
+          <w:b/>
+          <w:bCs/>
+          <w:sz w:val="24"/>
+          <w:szCs w:val="24"/>
+          <w:lang w:val="en-GB"/>
+        </w:rPr>
+      </w:pPr>
+      <w:r>
+        <w:rPr>
+          <w:rFonts w:ascii="Arial" w:hAnsi="Arial" w:cs="Arial"/>
+          <w:b/>
+          <w:bCs/>
+          <w:sz w:val="24"/>
+          <w:szCs w:val="24"/>
+          <w:lang w:val="en-GB"/>
+        </w:rPr>
+        <w:t>Cyclomatic Complexity Metrics</w:t>
+      </w:r>
+    </w:p>
+    <w:p>
+      <w:pPr>
+        <w:pStyle w:val="EndnoteText"/>
+        <w:rPr>
+          <w:rFonts w:ascii="Arial" w:hAnsi="Arial" w:cs="Arial"/>
+          <w:sz w:val="24"/>
+          <w:szCs w:val="24"/>
+          <w:lang w:val="en-GB"/>
+        </w:rPr>
+      </w:pPr>
+    </w:p>
+    <w:p>
+      <w:pPr>
+        <w:pStyle w:val="EndnoteText"/>
+        <w:rPr>
+          <w:rFonts w:ascii="Arial" w:hAnsi="Arial" w:cs="Arial"/>
+          <w:sz w:val="24"/>
+          <w:szCs w:val="24"/>
+          <w:lang w:val="en-GB"/>
+        </w:rPr>
+      </w:pPr>
+      <w:r>
+        <w:rPr>
+          <w:rFonts w:ascii="Arial" w:hAnsi="Arial" w:cs="Arial"/>
+          <w:sz w:val="24"/>
+          <w:szCs w:val="24"/>
+          <w:lang w:val="en-GB"/>
+        </w:rPr>
+        <w:t xml:space="preserve">I agree with my teammate on the way information about these specific metrics works and the way they are related to the project. </w:t>
+      </w:r>
+      <w:r>
+        <w:rPr>
+          <w:rFonts w:ascii="Arial" w:hAnsi="Arial" w:cs="Arial"/>
+          <w:sz w:val="24"/>
+          <w:szCs w:val="24"/>
+          <w:lang w:val="en-GB"/>
+        </w:rPr>
+        <w:t xml:space="preserve">Essentially, with cyclomatic complexity, higher numbers are bad and lower numbers are good. </w:t>
+      </w:r>
+      <w:r>
+        <w:rPr>
+          <w:rFonts w:ascii="Arial" w:hAnsi="Arial" w:cs="Arial"/>
+          <w:sz w:val="24"/>
+          <w:szCs w:val="24"/>
+          <w:lang w:val="en-GB"/>
+        </w:rPr>
+        <w:t xml:space="preserve">We </w:t>
+      </w:r>
+      <w:r>
+        <w:rPr>
+          <w:rFonts w:ascii="Arial" w:hAnsi="Arial" w:cs="Arial"/>
+          <w:sz w:val="24"/>
+          <w:szCs w:val="24"/>
+          <w:lang w:val="en-GB"/>
+        </w:rPr>
+        <w:t xml:space="preserve">use cyclomatic complexity to get a sense of how hard any given code may be to test, maintain, or troubleshoot as well as an indication of how likely the code will be to produce errors. At a high level, we determine the value of cyclomatic complexity by counting the number of decisions made in </w:t>
+      </w:r>
+      <w:r>
+        <w:rPr>
+          <w:rFonts w:ascii="Arial" w:hAnsi="Arial" w:cs="Arial"/>
+          <w:sz w:val="24"/>
+          <w:szCs w:val="24"/>
+          <w:lang w:val="en-GB"/>
+        </w:rPr>
+        <w:t>the</w:t>
+      </w:r>
+      <w:r>
+        <w:rPr>
+          <w:rFonts w:ascii="Arial" w:hAnsi="Arial" w:cs="Arial"/>
+          <w:sz w:val="24"/>
+          <w:szCs w:val="24"/>
+          <w:lang w:val="en-GB"/>
+        </w:rPr>
+        <w:t xml:space="preserve"> source code</w:t>
+      </w:r>
+      <w:r>
+        <w:rPr>
+          <w:rFonts w:ascii="Arial" w:hAnsi="Arial" w:cs="Arial"/>
+          <w:sz w:val="24"/>
+          <w:szCs w:val="24"/>
+          <w:lang w:val="en-GB"/>
+        </w:rPr>
+        <w:t xml:space="preserve"> of the project</w:t>
+      </w:r>
+      <w:r>
+        <w:rPr>
+          <w:rFonts w:ascii="Arial" w:hAnsi="Arial" w:cs="Arial"/>
+          <w:sz w:val="24"/>
+          <w:szCs w:val="24"/>
+          <w:lang w:val="en-GB"/>
+        </w:rPr>
+        <w:t>.</w:t>
+      </w:r>
+    </w:p>
+    <w:p>
+      <w:pPr>
+        <w:pStyle w:val="EndnoteText"/>
+        <w:rPr>
+          <w:rFonts w:ascii="Arial" w:hAnsi="Arial" w:cs="Arial"/>
+          <w:sz w:val="24"/>
+          <w:szCs w:val="24"/>
+          <w:lang w:val="en-GB"/>
+        </w:rPr>
+      </w:pPr>
+    </w:p>
+    <w:p>
+      <w:pPr>
+        <w:pStyle w:val="EndnoteText"/>
+        <w:rPr>
+          <w:lang w:val="en-GB"/>
+        </w:rPr>
+      </w:pPr>
+      <w:r>
+        <w:rPr>
+          <w:rFonts w:ascii="Arial" w:hAnsi="Arial" w:cs="Arial"/>
+          <w:sz w:val="24"/>
+          <w:szCs w:val="24"/>
+          <w:lang w:val="en-GB"/>
+        </w:rPr>
+        <w:t>By: Dinis Silvestre - 58763</w:t>
       </w:r>
     </w:p>
   </w:endnote>
@@ -1215,11 +1499,11 @@
     <w:name w:val="Normal"/>
     <w:qFormat/>
   </w:style>
-  <w:style w:type="paragraph" w:styleId="Ttulo2">
+  <w:style w:type="paragraph" w:styleId="Heading2">
     <w:name w:val="heading 2"/>
     <w:basedOn w:val="Normal"/>
     <w:next w:val="Normal"/>
-    <w:link w:val="Ttulo2Carter"/>
+    <w:link w:val="Heading2Char"/>
     <w:uiPriority w:val="9"/>
     <w:unhideWhenUsed/>
     <w:qFormat/>
@@ -1237,11 +1521,11 @@
       <w:szCs w:val="26"/>
     </w:rPr>
   </w:style>
-  <w:style w:type="paragraph" w:styleId="Ttulo3">
+  <w:style w:type="paragraph" w:styleId="Heading3">
     <w:name w:val="heading 3"/>
     <w:basedOn w:val="Normal"/>
     <w:next w:val="Normal"/>
-    <w:link w:val="Ttulo3Carter"/>
+    <w:link w:val="Heading3Char"/>
     <w:uiPriority w:val="9"/>
     <w:unhideWhenUsed/>
     <w:qFormat/>
@@ -1259,13 +1543,13 @@
       <w:szCs w:val="24"/>
     </w:rPr>
   </w:style>
-  <w:style w:type="character" w:default="1" w:styleId="Tipodeletrapredefinidodopargrafo">
+  <w:style w:type="character" w:default="1" w:styleId="DefaultParagraphFont">
     <w:name w:val="Default Paragraph Font"/>
     <w:uiPriority w:val="1"/>
     <w:semiHidden/>
     <w:unhideWhenUsed/>
   </w:style>
-  <w:style w:type="table" w:default="1" w:styleId="Tabelanormal">
+  <w:style w:type="table" w:default="1" w:styleId="TableNormal">
     <w:name w:val="Normal Table"/>
     <w:uiPriority w:val="99"/>
     <w:semiHidden/>
@@ -1280,17 +1564,17 @@
       </w:tblCellMar>
     </w:tblPr>
   </w:style>
-  <w:style w:type="numbering" w:default="1" w:styleId="Semlista">
+  <w:style w:type="numbering" w:default="1" w:styleId="NoList">
     <w:name w:val="No List"/>
     <w:uiPriority w:val="99"/>
     <w:semiHidden/>
     <w:unhideWhenUsed/>
   </w:style>
-  <w:style w:type="paragraph" w:styleId="Ttulo">
+  <w:style w:type="paragraph" w:styleId="Title">
     <w:name w:val="Title"/>
     <w:basedOn w:val="Normal"/>
     <w:next w:val="Normal"/>
-    <w:link w:val="TtuloCarter"/>
+    <w:link w:val="TitleChar"/>
     <w:uiPriority w:val="10"/>
     <w:qFormat/>
     <w:rsid w:val="006115AC"/>
@@ -1306,10 +1590,10 @@
       <w:szCs w:val="56"/>
     </w:rPr>
   </w:style>
-  <w:style w:type="character" w:customStyle="1" w:styleId="TtuloCarter">
-    <w:name w:val="Título Caráter"/>
-    <w:basedOn w:val="Tipodeletrapredefinidodopargrafo"/>
-    <w:link w:val="Ttulo"/>
+  <w:style w:type="character" w:customStyle="1" w:styleId="TitleChar">
+    <w:name w:val="Title Char"/>
+    <w:basedOn w:val="DefaultParagraphFont"/>
+    <w:link w:val="Title"/>
     <w:uiPriority w:val="10"/>
     <w:rsid w:val="006115AC"/>
     <w:rPr>
@@ -1320,11 +1604,11 @@
       <w:szCs w:val="56"/>
     </w:rPr>
   </w:style>
-  <w:style w:type="paragraph" w:styleId="Subttulo">
+  <w:style w:type="paragraph" w:styleId="Subtitle">
     <w:name w:val="Subtitle"/>
     <w:basedOn w:val="Normal"/>
     <w:next w:val="Normal"/>
-    <w:link w:val="SubttuloCarter"/>
+    <w:link w:val="SubtitleChar"/>
     <w:uiPriority w:val="11"/>
     <w:qFormat/>
     <w:rsid w:val="006115AC"/>
@@ -1339,10 +1623,10 @@
       <w:spacing w:val="15"/>
     </w:rPr>
   </w:style>
-  <w:style w:type="character" w:customStyle="1" w:styleId="SubttuloCarter">
-    <w:name w:val="Subtítulo Caráter"/>
-    <w:basedOn w:val="Tipodeletrapredefinidodopargrafo"/>
-    <w:link w:val="Subttulo"/>
+  <w:style w:type="character" w:customStyle="1" w:styleId="SubtitleChar">
+    <w:name w:val="Subtitle Char"/>
+    <w:basedOn w:val="DefaultParagraphFont"/>
+    <w:link w:val="Subtitle"/>
     <w:uiPriority w:val="11"/>
     <w:rsid w:val="006115AC"/>
     <w:rPr>
@@ -1351,7 +1635,7 @@
       <w:spacing w:val="15"/>
     </w:rPr>
   </w:style>
-  <w:style w:type="paragraph" w:styleId="PargrafodaLista">
+  <w:style w:type="paragraph" w:styleId="ListParagraph">
     <w:name w:val="List Paragraph"/>
     <w:basedOn w:val="Normal"/>
     <w:uiPriority w:val="34"/>
@@ -1362,10 +1646,10 @@
       <w:contextualSpacing/>
     </w:pPr>
   </w:style>
-  <w:style w:type="character" w:customStyle="1" w:styleId="Ttulo2Carter">
-    <w:name w:val="Título 2 Caráter"/>
-    <w:basedOn w:val="Tipodeletrapredefinidodopargrafo"/>
-    <w:link w:val="Ttulo2"/>
+  <w:style w:type="character" w:customStyle="1" w:styleId="Heading2Char">
+    <w:name w:val="Heading 2 Char"/>
+    <w:basedOn w:val="DefaultParagraphFont"/>
+    <w:link w:val="Heading2"/>
     <w:uiPriority w:val="9"/>
     <w:rsid w:val="00A5545A"/>
     <w:rPr>
@@ -1375,10 +1659,10 @@
       <w:szCs w:val="26"/>
     </w:rPr>
   </w:style>
-  <w:style w:type="character" w:customStyle="1" w:styleId="Ttulo3Carter">
-    <w:name w:val="Título 3 Caráter"/>
-    <w:basedOn w:val="Tipodeletrapredefinidodopargrafo"/>
-    <w:link w:val="Ttulo3"/>
+  <w:style w:type="character" w:customStyle="1" w:styleId="Heading3Char">
+    <w:name w:val="Heading 3 Char"/>
+    <w:basedOn w:val="DefaultParagraphFont"/>
+    <w:link w:val="Heading3"/>
     <w:uiPriority w:val="9"/>
     <w:rsid w:val="00A5545A"/>
     <w:rPr>
@@ -1388,10 +1672,10 @@
       <w:szCs w:val="24"/>
     </w:rPr>
   </w:style>
-  <w:style w:type="paragraph" w:styleId="Textodenotadefim">
+  <w:style w:type="paragraph" w:styleId="EndnoteText">
     <w:name w:val="endnote text"/>
     <w:basedOn w:val="Normal"/>
-    <w:link w:val="TextodenotadefimCarter"/>
+    <w:link w:val="EndnoteTextChar"/>
     <w:uiPriority w:val="99"/>
     <w:semiHidden/>
     <w:unhideWhenUsed/>
@@ -1404,10 +1688,10 @@
       <w:szCs w:val="20"/>
     </w:rPr>
   </w:style>
-  <w:style w:type="character" w:customStyle="1" w:styleId="TextodenotadefimCarter">
-    <w:name w:val="Texto de nota de fim Caráter"/>
-    <w:basedOn w:val="Tipodeletrapredefinidodopargrafo"/>
-    <w:link w:val="Textodenotadefim"/>
+  <w:style w:type="character" w:customStyle="1" w:styleId="EndnoteTextChar">
+    <w:name w:val="Endnote Text Char"/>
+    <w:basedOn w:val="DefaultParagraphFont"/>
+    <w:link w:val="EndnoteText"/>
     <w:uiPriority w:val="99"/>
     <w:semiHidden/>
     <w:rsid w:val="00703D45"/>
@@ -1416,9 +1700,9 @@
       <w:szCs w:val="20"/>
     </w:rPr>
   </w:style>
-  <w:style w:type="character" w:styleId="Refdenotadefim">
+  <w:style w:type="character" w:styleId="EndnoteReference">
     <w:name w:val="endnote reference"/>
-    <w:basedOn w:val="Tipodeletrapredefinidodopargrafo"/>
+    <w:basedOn w:val="DefaultParagraphFont"/>
     <w:uiPriority w:val="99"/>
     <w:semiHidden/>
     <w:unhideWhenUsed/>

</xml_diff>

<commit_message>
ReviewLog_element1 by Tiago Fernandes
</commit_message>
<xml_diff>
--- a/scrum/Phase1/Sprint1/team_number_1/metrics_set_element1_reviewlog.docx
+++ b/scrum/Phase1/Sprint1/team_number_1/metrics_set_element1_reviewlog.docx
@@ -77,21 +77,7 @@
         <w:rPr>
           <w:lang w:val="en-US"/>
         </w:rPr>
-        <w:t xml:space="preserve">He explains the different ranges for low, </w:t>
-      </w:r>
-      <w:proofErr w:type="gramStart"/>
-      <w:r>
-        <w:rPr>
-          <w:lang w:val="en-US"/>
-        </w:rPr>
-        <w:t>medium</w:t>
-      </w:r>
-      <w:proofErr w:type="gramEnd"/>
-      <w:r>
-        <w:rPr>
-          <w:lang w:val="en-US"/>
-        </w:rPr>
-        <w:t xml:space="preserve"> and high values of complexity</w:t>
+        <w:t>He explains the different ranges for low, medium and high values of complexity</w:t>
       </w:r>
       <w:r>
         <w:rPr>
@@ -115,16 +101,8 @@
         <w:rPr>
           <w:lang w:val="en-US"/>
         </w:rPr>
-        <w:t>Project-wise: 1.79 average cyclomatic complexity metrics (acceptable</w:t>
-      </w:r>
-      <w:proofErr w:type="gramStart"/>
-      <w:r>
-        <w:rPr>
-          <w:lang w:val="en-US"/>
-        </w:rPr>
-        <w:t>);</w:t>
-      </w:r>
-      <w:proofErr w:type="gramEnd"/>
+        <w:t>Project-wise: 1.79 average cyclomatic complexity metrics (acceptable);</w:t>
+      </w:r>
     </w:p>
     <w:p>
       <w:pPr>
@@ -346,16 +324,8 @@
         <w:rPr>
           <w:lang w:val="en-US"/>
         </w:rPr>
-        <w:t xml:space="preserve">I agree with my teammate when he states that these metrics have both very high values for some </w:t>
-      </w:r>
-      <w:proofErr w:type="gramStart"/>
-      <w:r>
-        <w:rPr>
-          <w:lang w:val="en-US"/>
-        </w:rPr>
-        <w:t>methods</w:t>
-      </w:r>
-      <w:proofErr w:type="gramEnd"/>
+        <w:t>I agree with my teammate when he states that these metrics have both very high values for some methods</w:t>
+      </w:r>
       <w:r>
         <w:rPr>
           <w:lang w:val="en-US"/>
@@ -429,21 +399,7 @@
         <w:rPr>
           <w:lang w:val="en-US"/>
         </w:rPr>
-        <w:t xml:space="preserve"> conditions </w:t>
-      </w:r>
-      <w:proofErr w:type="gramStart"/>
-      <w:r>
-        <w:rPr>
-          <w:lang w:val="en-US"/>
-        </w:rPr>
-        <w:t>and also</w:t>
-      </w:r>
-      <w:proofErr w:type="gramEnd"/>
-      <w:r>
-        <w:rPr>
-          <w:lang w:val="en-US"/>
-        </w:rPr>
-        <w:t xml:space="preserve"> some switch case can eliminate some code smells (Switch </w:t>
+        <w:t xml:space="preserve"> conditions and also some switch case can eliminate some code smells (Switch </w:t>
       </w:r>
       <w:proofErr w:type="spellStart"/>
       <w:r>
@@ -482,54 +438,26 @@
         <w:rPr>
           <w:lang w:val="en-US"/>
         </w:rPr>
-        <w:t xml:space="preserve">the design complexity, we can fix the </w:t>
-      </w:r>
-      <w:proofErr w:type="gramStart"/>
-      <w:r>
-        <w:rPr>
-          <w:lang w:val="en-US"/>
-        </w:rPr>
-        <w:t>Long</w:t>
-      </w:r>
-      <w:proofErr w:type="gramEnd"/>
-      <w:r>
-        <w:rPr>
-          <w:lang w:val="en-US"/>
-        </w:rPr>
-        <w:t xml:space="preserve"> method code smell by lowering the methods size.</w:t>
-      </w:r>
-    </w:p>
-    <w:p>
-      <w:pPr>
-        <w:rPr>
-          <w:lang w:val="en-US"/>
-        </w:rPr>
-      </w:pPr>
-      <w:r>
-        <w:rPr>
-          <w:lang w:val="en-US"/>
-        </w:rPr>
-        <w:t xml:space="preserve">Regarding the cyclomatic complexity, my colleague suggests </w:t>
-      </w:r>
-      <w:proofErr w:type="gramStart"/>
-      <w:r>
-        <w:rPr>
-          <w:lang w:val="en-US"/>
-        </w:rPr>
-        <w:t xml:space="preserve">that  </w:t>
-      </w:r>
-      <w:r>
-        <w:rPr>
-          <w:lang w:val="en-US"/>
-        </w:rPr>
-        <w:t>we</w:t>
-      </w:r>
-      <w:proofErr w:type="gramEnd"/>
-      <w:r>
-        <w:rPr>
-          <w:lang w:val="en-US"/>
-        </w:rPr>
-        <w:t xml:space="preserve"> should eliminate all code smells that affect the legibility of the methods. I agree with both this solution and the perceptive relation that he found between the complexity of the methods </w:t>
+        <w:t>the design complexity, we can fix the Long method code smell by lowering the methods size.</w:t>
+      </w:r>
+    </w:p>
+    <w:p>
+      <w:pPr>
+        <w:rPr>
+          <w:lang w:val="en-US"/>
+        </w:rPr>
+      </w:pPr>
+      <w:r>
+        <w:rPr>
+          <w:lang w:val="en-US"/>
+        </w:rPr>
+        <w:t xml:space="preserve">Regarding the cyclomatic complexity, my colleague suggests that  </w:t>
+      </w:r>
+      <w:r>
+        <w:rPr>
+          <w:lang w:val="en-US"/>
+        </w:rPr>
+        <w:t xml:space="preserve">we should eliminate all code smells that affect the legibility of the methods. I agree with both this solution and the perceptive relation that he found between the complexity of the methods </w:t>
       </w:r>
       <w:r>
         <w:rPr>
@@ -541,21 +469,7 @@
         <w:rPr>
           <w:lang w:val="en-US"/>
         </w:rPr>
-        <w:t xml:space="preserve"> the complexity of the rest of the class, </w:t>
-      </w:r>
-      <w:proofErr w:type="gramStart"/>
-      <w:r>
-        <w:rPr>
-          <w:lang w:val="en-US"/>
-        </w:rPr>
-        <w:t>package</w:t>
-      </w:r>
-      <w:proofErr w:type="gramEnd"/>
-      <w:r>
-        <w:rPr>
-          <w:lang w:val="en-US"/>
-        </w:rPr>
-        <w:t xml:space="preserve"> and project.</w:t>
+        <w:t xml:space="preserve"> the complexity of the rest of the class, package and project.</w:t>
       </w:r>
     </w:p>
     <w:p>
@@ -673,166 +587,9 @@
       <w:pPr>
         <w:pStyle w:val="EndnoteText"/>
         <w:rPr>
-          <w:lang w:val="en-US"/>
-        </w:rPr>
-      </w:pPr>
-    </w:p>
-    <w:p>
-      <w:pPr>
-        <w:pStyle w:val="EndnoteText"/>
-        <w:rPr>
-          <w:rFonts w:ascii="Arial" w:hAnsi="Arial" w:cs="Arial"/>
-          <w:sz w:val="24"/>
-          <w:szCs w:val="24"/>
-          <w:lang w:val="en-US"/>
-        </w:rPr>
-      </w:pPr>
-    </w:p>
-    <w:p>
-      <w:pPr>
-        <w:pStyle w:val="EndnoteText"/>
-        <w:rPr>
-          <w:rFonts w:ascii="Arial" w:hAnsi="Arial" w:cs="Arial"/>
-          <w:b/>
-          <w:bCs/>
-          <w:sz w:val="24"/>
-          <w:szCs w:val="24"/>
           <w:lang w:val="en-GB"/>
         </w:rPr>
       </w:pPr>
-      <w:r>
-        <w:rPr>
-          <w:rFonts w:ascii="Arial" w:hAnsi="Arial" w:cs="Arial"/>
-          <w:b/>
-          <w:bCs/>
-          <w:sz w:val="24"/>
-          <w:szCs w:val="24"/>
-          <w:lang w:val="en-GB"/>
-        </w:rPr>
-        <w:t>Cyclomatic Complexity Metrics</w:t>
-      </w:r>
-    </w:p>
-    <w:p>
-      <w:pPr>
-        <w:pStyle w:val="EndnoteText"/>
-        <w:rPr>
-          <w:rFonts w:ascii="Arial" w:hAnsi="Arial" w:cs="Arial"/>
-          <w:sz w:val="24"/>
-          <w:szCs w:val="24"/>
-          <w:lang w:val="en-GB"/>
-        </w:rPr>
-      </w:pPr>
-    </w:p>
-    <w:p>
-      <w:pPr>
-        <w:pStyle w:val="EndnoteText"/>
-        <w:rPr>
-          <w:rFonts w:ascii="Arial" w:hAnsi="Arial" w:cs="Arial"/>
-          <w:sz w:val="24"/>
-          <w:szCs w:val="24"/>
-          <w:lang w:val="en-GB"/>
-        </w:rPr>
-      </w:pPr>
-      <w:r>
-        <w:rPr>
-          <w:rFonts w:ascii="Arial" w:hAnsi="Arial" w:cs="Arial"/>
-          <w:sz w:val="24"/>
-          <w:szCs w:val="24"/>
-          <w:lang w:val="en-GB"/>
-        </w:rPr>
-        <w:t xml:space="preserve">I agree with my teammate on the way information about these specific metrics works and the way they are related to the project. </w:t>
-      </w:r>
-      <w:r>
-        <w:rPr>
-          <w:rFonts w:ascii="Arial" w:hAnsi="Arial" w:cs="Arial"/>
-          <w:sz w:val="24"/>
-          <w:szCs w:val="24"/>
-          <w:lang w:val="en-GB"/>
-        </w:rPr>
-        <w:t xml:space="preserve">Essentially, with cyclomatic complexity, higher numbers are bad and lower numbers are good. </w:t>
-      </w:r>
-      <w:r>
-        <w:rPr>
-          <w:rFonts w:ascii="Arial" w:hAnsi="Arial" w:cs="Arial"/>
-          <w:sz w:val="24"/>
-          <w:szCs w:val="24"/>
-          <w:lang w:val="en-GB"/>
-        </w:rPr>
-        <w:t xml:space="preserve">We </w:t>
-      </w:r>
-      <w:r>
-        <w:rPr>
-          <w:rFonts w:ascii="Arial" w:hAnsi="Arial" w:cs="Arial"/>
-          <w:sz w:val="24"/>
-          <w:szCs w:val="24"/>
-          <w:lang w:val="en-GB"/>
-        </w:rPr>
-        <w:t xml:space="preserve">use cyclomatic complexity to get a sense of how hard any given code may be to test, maintain, or troubleshoot as well as an indication of how likely the code will be to produce errors. At a high level, we determine the value of cyclomatic complexity by counting the number of decisions made in </w:t>
-      </w:r>
-      <w:r>
-        <w:rPr>
-          <w:rFonts w:ascii="Arial" w:hAnsi="Arial" w:cs="Arial"/>
-          <w:sz w:val="24"/>
-          <w:szCs w:val="24"/>
-          <w:lang w:val="en-GB"/>
-        </w:rPr>
-        <w:t>the</w:t>
-      </w:r>
-      <w:r>
-        <w:rPr>
-          <w:rFonts w:ascii="Arial" w:hAnsi="Arial" w:cs="Arial"/>
-          <w:sz w:val="24"/>
-          <w:szCs w:val="24"/>
-          <w:lang w:val="en-GB"/>
-        </w:rPr>
-        <w:t xml:space="preserve"> source code</w:t>
-      </w:r>
-      <w:r>
-        <w:rPr>
-          <w:rFonts w:ascii="Arial" w:hAnsi="Arial" w:cs="Arial"/>
-          <w:sz w:val="24"/>
-          <w:szCs w:val="24"/>
-          <w:lang w:val="en-GB"/>
-        </w:rPr>
-        <w:t xml:space="preserve"> of the project</w:t>
-      </w:r>
-      <w:r>
-        <w:rPr>
-          <w:rFonts w:ascii="Arial" w:hAnsi="Arial" w:cs="Arial"/>
-          <w:sz w:val="24"/>
-          <w:szCs w:val="24"/>
-          <w:lang w:val="en-GB"/>
-        </w:rPr>
-        <w:t>.</w:t>
-      </w:r>
-    </w:p>
-    <w:p>
-      <w:pPr>
-        <w:pStyle w:val="EndnoteText"/>
-        <w:rPr>
-          <w:rFonts w:ascii="Arial" w:hAnsi="Arial" w:cs="Arial"/>
-          <w:sz w:val="24"/>
-          <w:szCs w:val="24"/>
-          <w:lang w:val="en-GB"/>
-        </w:rPr>
-      </w:pPr>
-    </w:p>
-    <w:p>
-      <w:pPr>
-        <w:pStyle w:val="EndnoteText"/>
-        <w:rPr>
-          <w:lang w:val="en-GB"/>
-        </w:rPr>
-      </w:pPr>
-      <w:r>
-        <w:rPr>
-          <w:rFonts w:ascii="Arial" w:hAnsi="Arial" w:cs="Arial"/>
-          <w:sz w:val="24"/>
-          <w:szCs w:val="24"/>
-          <w:lang w:val="en-GB"/>
-        </w:rPr>
-        <w:t>By: Dinis Silvestre - 58763</w:t>
-      </w:r>
     </w:p>
   </w:endnote>
 </w:endnotes>

</xml_diff>